<commit_message>
Update working now with one game
</commit_message>
<xml_diff>
--- a/Eigen spel/Locaties nummer.docx
+++ b/Eigen spel/Locaties nummer.docx
@@ -1,9 +1,14 @@
 
 <file path=word/document.xml><?xml version="1.0" encoding="utf-8"?>
-<w:document xmlns:wpc="http://schemas.microsoft.com/office/word/2010/wordprocessingCanvas" xmlns:cx="http://schemas.microsoft.com/office/drawing/2014/chartex" xmlns:cx1="http://schemas.microsoft.com/office/drawing/2015/9/8/chartex" xmlns:mc="http://schemas.openxmlformats.org/markup-compatibility/2006" xmlns:o="urn:schemas-microsoft-com:office:office" xmlns:r="http://schemas.openxmlformats.org/officeDocument/2006/relationships" xmlns:m="http://schemas.openxmlformats.org/officeDocument/2006/math" xmlns:v="urn:schemas-microsoft-com:vml" xmlns:wp14="http://schemas.microsoft.com/office/word/2010/wordprocessingDrawing" xmlns:wp="http://schemas.openxmlformats.org/drawingml/2006/wordprocessingDrawing" xmlns:w10="urn:schemas-microsoft-com:office:word" xmlns:w="http://schemas.openxmlformats.org/wordprocessingml/2006/main" xmlns:w14="http://schemas.microsoft.com/office/word/2010/wordml" xmlns:w15="http://schemas.microsoft.com/office/word/2012/wordml" xmlns:w16se="http://schemas.microsoft.com/office/word/2015/wordml/symex" xmlns:wpg="http://schemas.microsoft.com/office/word/2010/wordprocessingGroup" xmlns:wpi="http://schemas.microsoft.com/office/word/2010/wordprocessingInk" xmlns:wne="http://schemas.microsoft.com/office/word/2006/wordml" xmlns:wps="http://schemas.microsoft.com/office/word/2010/wordprocessingShape" mc:Ignorable="w14 w15 w16se wp14">
+<w:document xmlns:wpc="http://schemas.microsoft.com/office/word/2010/wordprocessingCanvas" xmlns:cx="http://schemas.microsoft.com/office/drawing/2014/chartex" xmlns:cx1="http://schemas.microsoft.com/office/drawing/2015/9/8/chartex" xmlns:cx2="http://schemas.microsoft.com/office/drawing/2015/10/21/chartex" xmlns:mc="http://schemas.openxmlformats.org/markup-compatibility/2006" xmlns:o="urn:schemas-microsoft-com:office:office" xmlns:r="http://schemas.openxmlformats.org/officeDocument/2006/relationships" xmlns:m="http://schemas.openxmlformats.org/officeDocument/2006/math" xmlns:v="urn:schemas-microsoft-com:vml" xmlns:wp14="http://schemas.microsoft.com/office/word/2010/wordprocessingDrawing" xmlns:wp="http://schemas.openxmlformats.org/drawingml/2006/wordprocessingDrawing" xmlns:w10="urn:schemas-microsoft-com:office:word" xmlns:w="http://schemas.openxmlformats.org/wordprocessingml/2006/main" xmlns:w14="http://schemas.microsoft.com/office/word/2010/wordml" xmlns:w15="http://schemas.microsoft.com/office/word/2012/wordml" xmlns:w16se="http://schemas.microsoft.com/office/word/2015/wordml/symex" xmlns:wpg="http://schemas.microsoft.com/office/word/2010/wordprocessingGroup" xmlns:wpi="http://schemas.microsoft.com/office/word/2010/wordprocessingInk" xmlns:wne="http://schemas.microsoft.com/office/word/2006/wordml" xmlns:wps="http://schemas.microsoft.com/office/word/2010/wordprocessingShape" mc:Ignorable="w14 w15 w16se wp14">
   <w:body>
     <w:p>
       <w:r>
+        <w:t>(Pagina naam) (Locatie nummer) (Waar kan ik heen)</w:t>
+      </w:r>
+    </w:p>
+    <w:p>
+      <w:r>
         <w:t xml:space="preserve">Index </w:t>
       </w:r>
       <w:r>
@@ -508,201 +513,316 @@
           <w:lang w:val="en-GB"/>
         </w:rPr>
         <w:t xml:space="preserve"> 12, #</w:t>
-      </w:r>
-    </w:p>
-    <w:p>
-      <w:r>
-        <w:t xml:space="preserve">Street 2 </w:t>
-      </w:r>
-      <w:r>
-        <w:rPr>
-          <w:lang w:val="en-GB"/>
-        </w:rPr>
-        <w:sym w:font="Wingdings" w:char="F0E0"/>
-      </w:r>
-      <w:r>
-        <w:t xml:space="preserve"> locatie 14 </w:t>
-      </w:r>
-      <w:r>
-        <w:rPr>
-          <w:lang w:val="en-GB"/>
-        </w:rPr>
-        <w:sym w:font="Wingdings" w:char="F0E0"/>
-      </w:r>
-      <w:r>
-        <w:t xml:space="preserve"> 6, 15</w:t>
-      </w:r>
-      <w:r>
-        <w:t>, 16, 18</w:t>
-      </w:r>
-    </w:p>
-    <w:p>
-      <w:r>
-        <w:t xml:space="preserve">Street 3 </w:t>
-      </w:r>
-      <w:r>
-        <w:rPr>
-          <w:lang w:val="en-GB"/>
-        </w:rPr>
-        <w:sym w:font="Wingdings" w:char="F0E0"/>
-      </w:r>
-      <w:r>
-        <w:t xml:space="preserve"> locatie 15 </w:t>
-      </w:r>
-      <w:r>
-        <w:rPr>
-          <w:lang w:val="en-GB"/>
-        </w:rPr>
-        <w:sym w:font="Wingdings" w:char="F0E0"/>
-      </w:r>
-      <w:r>
-        <w:t xml:space="preserve"> 14</w:t>
-      </w:r>
-    </w:p>
-    <w:p>
-      <w:proofErr w:type="spellStart"/>
-      <w:r>
-        <w:t>Nbridge</w:t>
-      </w:r>
-      <w:proofErr w:type="spellEnd"/>
-      <w:r>
-        <w:t xml:space="preserve"> </w:t>
-      </w:r>
-      <w:r>
-        <w:rPr>
-          <w:lang w:val="en-GB"/>
-        </w:rPr>
-        <w:sym w:font="Wingdings" w:char="F0E0"/>
-      </w:r>
-      <w:r>
-        <w:t xml:space="preserve"> locatie 16</w:t>
-      </w:r>
-      <w:r>
-        <w:sym w:font="Wingdings" w:char="F0E0"/>
-      </w:r>
-      <w:r>
-        <w:t xml:space="preserve"> 14 ,17</w:t>
-      </w:r>
-    </w:p>
-    <w:p>
-      <w:r>
-        <w:t xml:space="preserve">End 2 </w:t>
-      </w:r>
-      <w:r>
-        <w:sym w:font="Wingdings" w:char="F0E0"/>
-      </w:r>
-      <w:r>
-        <w:t xml:space="preserve"> locatie 17 </w:t>
-      </w:r>
-      <w:r>
-        <w:sym w:font="Wingdings" w:char="F0E0"/>
-      </w:r>
-      <w:r>
-        <w:t xml:space="preserve"> 16, #</w:t>
-      </w:r>
-    </w:p>
-    <w:p>
-      <w:r>
-        <w:t xml:space="preserve">Street 4 </w:t>
-      </w:r>
-      <w:r>
-        <w:sym w:font="Wingdings" w:char="F0E0"/>
-      </w:r>
-      <w:r>
-        <w:t xml:space="preserve"> locatie 18 </w:t>
-      </w:r>
-      <w:r>
-        <w:sym w:font="Wingdings" w:char="F0E0"/>
-      </w:r>
-      <w:r>
-        <w:t xml:space="preserve"> 14, # ,19 , 20</w:t>
-      </w:r>
-    </w:p>
-    <w:p>
-      <w:r>
-        <w:t xml:space="preserve">Grage </w:t>
-      </w:r>
-      <w:r>
-        <w:sym w:font="Wingdings" w:char="F0E0"/>
-      </w:r>
-      <w:r>
-        <w:t xml:space="preserve"> Locatie 19 </w:t>
-      </w:r>
-      <w:r>
-        <w:sym w:font="Wingdings" w:char="F0E0"/>
-      </w:r>
-      <w:r>
-        <w:t xml:space="preserve"> 18, 13(2) #</w:t>
-      </w:r>
-    </w:p>
-    <w:p>
-      <w:proofErr w:type="spellStart"/>
-      <w:r>
-        <w:t>Outside</w:t>
-      </w:r>
-      <w:proofErr w:type="spellEnd"/>
-      <w:r>
-        <w:t xml:space="preserve"> metal store </w:t>
-      </w:r>
-      <w:r>
-        <w:sym w:font="Wingdings" w:char="F0E0"/>
-      </w:r>
-      <w:r>
-        <w:t xml:space="preserve"> locatie 20 </w:t>
-      </w:r>
-      <w:r>
-        <w:sym w:font="Wingdings" w:char="F0E0"/>
-      </w:r>
-      <w:r>
-        <w:t xml:space="preserve"> 21, 18</w:t>
-      </w:r>
-    </w:p>
-    <w:p>
-      <w:pPr>
-        <w:rPr>
-          <w:lang w:val="en-GB"/>
-        </w:rPr>
-      </w:pPr>
-      <w:r>
-        <w:rPr>
-          <w:lang w:val="en-GB"/>
-        </w:rPr>
-        <w:t xml:space="preserve">Inside the metal store </w:t>
-      </w:r>
-      <w:r>
-        <w:sym w:font="Wingdings" w:char="F0E0"/>
-      </w:r>
-      <w:r>
-        <w:rPr>
-          <w:lang w:val="en-GB"/>
-        </w:rPr>
-        <w:t xml:space="preserve"> </w:t>
-      </w:r>
-      <w:proofErr w:type="spellStart"/>
-      <w:r>
-        <w:rPr>
-          <w:lang w:val="en-GB"/>
-        </w:rPr>
-        <w:t>locatie</w:t>
-      </w:r>
-      <w:proofErr w:type="spellEnd"/>
-      <w:r>
-        <w:rPr>
-          <w:lang w:val="en-GB"/>
-        </w:rPr>
-        <w:t xml:space="preserve"> 21 </w:t>
-      </w:r>
-      <w:r>
-        <w:sym w:font="Wingdings" w:char="F0E0"/>
-      </w:r>
-      <w:r>
-        <w:rPr>
-          <w:lang w:val="en-GB"/>
-        </w:rPr>
-        <w:t xml:space="preserve"> 20</w:t>
       </w:r>
       <w:bookmarkStart w:id="0" w:name="_GoBack"/>
       <w:bookmarkEnd w:id="0"/>
+    </w:p>
+    <w:p>
+      <w:r>
+        <w:t xml:space="preserve">Street 2 </w:t>
+      </w:r>
+      <w:r>
+        <w:rPr>
+          <w:lang w:val="en-GB"/>
+        </w:rPr>
+        <w:sym w:font="Wingdings" w:char="F0E0"/>
+      </w:r>
+      <w:r>
+        <w:t xml:space="preserve"> locatie 14 </w:t>
+      </w:r>
+      <w:r>
+        <w:rPr>
+          <w:lang w:val="en-GB"/>
+        </w:rPr>
+        <w:sym w:font="Wingdings" w:char="F0E0"/>
+      </w:r>
+      <w:r>
+        <w:t xml:space="preserve"> 6, 15</w:t>
+      </w:r>
+      <w:r>
+        <w:t>, 16, 18</w:t>
+      </w:r>
+    </w:p>
+    <w:p>
+      <w:r>
+        <w:t xml:space="preserve">Street 3 </w:t>
+      </w:r>
+      <w:r>
+        <w:rPr>
+          <w:lang w:val="en-GB"/>
+        </w:rPr>
+        <w:sym w:font="Wingdings" w:char="F0E0"/>
+      </w:r>
+      <w:r>
+        <w:t xml:space="preserve"> locatie 15 </w:t>
+      </w:r>
+      <w:r>
+        <w:rPr>
+          <w:lang w:val="en-GB"/>
+        </w:rPr>
+        <w:sym w:font="Wingdings" w:char="F0E0"/>
+      </w:r>
+      <w:r>
+        <w:t xml:space="preserve"> 14</w:t>
+      </w:r>
+    </w:p>
+    <w:p>
+      <w:proofErr w:type="spellStart"/>
+      <w:r>
+        <w:t>Nbridge</w:t>
+      </w:r>
+      <w:proofErr w:type="spellEnd"/>
+      <w:r>
+        <w:t xml:space="preserve"> </w:t>
+      </w:r>
+      <w:r>
+        <w:rPr>
+          <w:lang w:val="en-GB"/>
+        </w:rPr>
+        <w:sym w:font="Wingdings" w:char="F0E0"/>
+      </w:r>
+      <w:r>
+        <w:t xml:space="preserve"> locatie 16</w:t>
+      </w:r>
+      <w:r>
+        <w:sym w:font="Wingdings" w:char="F0E0"/>
+      </w:r>
+      <w:r>
+        <w:t xml:space="preserve"> 14 ,17</w:t>
+      </w:r>
+    </w:p>
+    <w:p>
+      <w:pPr>
+        <w:rPr>
+          <w:lang w:val="en-GB"/>
+        </w:rPr>
+      </w:pPr>
+      <w:r>
+        <w:rPr>
+          <w:lang w:val="en-GB"/>
+        </w:rPr>
+        <w:t xml:space="preserve">End 2 </w:t>
+      </w:r>
+      <w:r>
+        <w:sym w:font="Wingdings" w:char="F0E0"/>
+      </w:r>
+      <w:r>
+        <w:rPr>
+          <w:lang w:val="en-GB"/>
+        </w:rPr>
+        <w:t xml:space="preserve"> </w:t>
+      </w:r>
+      <w:proofErr w:type="spellStart"/>
+      <w:r>
+        <w:rPr>
+          <w:lang w:val="en-GB"/>
+        </w:rPr>
+        <w:t>locatie</w:t>
+      </w:r>
+      <w:proofErr w:type="spellEnd"/>
+      <w:r>
+        <w:rPr>
+          <w:lang w:val="en-GB"/>
+        </w:rPr>
+        <w:t xml:space="preserve"> 17 </w:t>
+      </w:r>
+      <w:r>
+        <w:sym w:font="Wingdings" w:char="F0E0"/>
+      </w:r>
+      <w:r>
+        <w:rPr>
+          <w:lang w:val="en-GB"/>
+        </w:rPr>
+        <w:t xml:space="preserve"> 16, #</w:t>
+      </w:r>
+    </w:p>
+    <w:p>
+      <w:pPr>
+        <w:rPr>
+          <w:lang w:val="en-GB"/>
+        </w:rPr>
+      </w:pPr>
+      <w:r>
+        <w:rPr>
+          <w:lang w:val="en-GB"/>
+        </w:rPr>
+        <w:t xml:space="preserve">Street 4 </w:t>
+      </w:r>
+      <w:r>
+        <w:sym w:font="Wingdings" w:char="F0E0"/>
+      </w:r>
+      <w:r>
+        <w:rPr>
+          <w:lang w:val="en-GB"/>
+        </w:rPr>
+        <w:t xml:space="preserve"> </w:t>
+      </w:r>
+      <w:proofErr w:type="spellStart"/>
+      <w:r>
+        <w:rPr>
+          <w:lang w:val="en-GB"/>
+        </w:rPr>
+        <w:t>locatie</w:t>
+      </w:r>
+      <w:proofErr w:type="spellEnd"/>
+      <w:r>
+        <w:rPr>
+          <w:lang w:val="en-GB"/>
+        </w:rPr>
+        <w:t xml:space="preserve"> 18 </w:t>
+      </w:r>
+      <w:r>
+        <w:sym w:font="Wingdings" w:char="F0E0"/>
+      </w:r>
+      <w:r>
+        <w:rPr>
+          <w:lang w:val="en-GB"/>
+        </w:rPr>
+        <w:t xml:space="preserve"> 14, # ,19 , 20</w:t>
+      </w:r>
+    </w:p>
+    <w:p>
+      <w:pPr>
+        <w:rPr>
+          <w:lang w:val="en-GB"/>
+        </w:rPr>
+      </w:pPr>
+      <w:proofErr w:type="spellStart"/>
+      <w:r>
+        <w:rPr>
+          <w:lang w:val="en-GB"/>
+        </w:rPr>
+        <w:t>Grage</w:t>
+      </w:r>
+      <w:proofErr w:type="spellEnd"/>
+      <w:r>
+        <w:rPr>
+          <w:lang w:val="en-GB"/>
+        </w:rPr>
+        <w:t xml:space="preserve"> </w:t>
+      </w:r>
+      <w:r>
+        <w:sym w:font="Wingdings" w:char="F0E0"/>
+      </w:r>
+      <w:r>
+        <w:rPr>
+          <w:lang w:val="en-GB"/>
+        </w:rPr>
+        <w:t xml:space="preserve"> </w:t>
+      </w:r>
+      <w:proofErr w:type="spellStart"/>
+      <w:r>
+        <w:rPr>
+          <w:lang w:val="en-GB"/>
+        </w:rPr>
+        <w:t>Locatie</w:t>
+      </w:r>
+      <w:proofErr w:type="spellEnd"/>
+      <w:r>
+        <w:rPr>
+          <w:lang w:val="en-GB"/>
+        </w:rPr>
+        <w:t xml:space="preserve"> 19 </w:t>
+      </w:r>
+      <w:r>
+        <w:sym w:font="Wingdings" w:char="F0E0"/>
+      </w:r>
+      <w:r>
+        <w:rPr>
+          <w:lang w:val="en-GB"/>
+        </w:rPr>
+        <w:t xml:space="preserve"> 18, 13(2) #</w:t>
+      </w:r>
+    </w:p>
+    <w:p>
+      <w:pPr>
+        <w:rPr>
+          <w:lang w:val="en-GB"/>
+        </w:rPr>
+      </w:pPr>
+      <w:r>
+        <w:rPr>
+          <w:lang w:val="en-GB"/>
+        </w:rPr>
+        <w:t xml:space="preserve">Outside metal store </w:t>
+      </w:r>
+      <w:r>
+        <w:sym w:font="Wingdings" w:char="F0E0"/>
+      </w:r>
+      <w:r>
+        <w:rPr>
+          <w:lang w:val="en-GB"/>
+        </w:rPr>
+        <w:t xml:space="preserve"> </w:t>
+      </w:r>
+      <w:proofErr w:type="spellStart"/>
+      <w:r>
+        <w:rPr>
+          <w:lang w:val="en-GB"/>
+        </w:rPr>
+        <w:t>locatie</w:t>
+      </w:r>
+      <w:proofErr w:type="spellEnd"/>
+      <w:r>
+        <w:rPr>
+          <w:lang w:val="en-GB"/>
+        </w:rPr>
+        <w:t xml:space="preserve"> 20 </w:t>
+      </w:r>
+      <w:r>
+        <w:sym w:font="Wingdings" w:char="F0E0"/>
+      </w:r>
+      <w:r>
+        <w:rPr>
+          <w:lang w:val="en-GB"/>
+        </w:rPr>
+        <w:t xml:space="preserve"> 21, 18</w:t>
+      </w:r>
+    </w:p>
+    <w:p>
+      <w:pPr>
+        <w:rPr>
+          <w:lang w:val="en-GB"/>
+        </w:rPr>
+      </w:pPr>
+      <w:r>
+        <w:rPr>
+          <w:lang w:val="en-GB"/>
+        </w:rPr>
+        <w:t xml:space="preserve">Inside the metal store </w:t>
+      </w:r>
+      <w:r>
+        <w:sym w:font="Wingdings" w:char="F0E0"/>
+      </w:r>
+      <w:r>
+        <w:rPr>
+          <w:lang w:val="en-GB"/>
+        </w:rPr>
+        <w:t xml:space="preserve"> </w:t>
+      </w:r>
+      <w:proofErr w:type="spellStart"/>
+      <w:r>
+        <w:rPr>
+          <w:lang w:val="en-GB"/>
+        </w:rPr>
+        <w:t>locatie</w:t>
+      </w:r>
+      <w:proofErr w:type="spellEnd"/>
+      <w:r>
+        <w:rPr>
+          <w:lang w:val="en-GB"/>
+        </w:rPr>
+        <w:t xml:space="preserve"> 21 </w:t>
+      </w:r>
+      <w:r>
+        <w:sym w:font="Wingdings" w:char="F0E0"/>
+      </w:r>
+      <w:r>
+        <w:rPr>
+          <w:lang w:val="en-GB"/>
+        </w:rPr>
+        <w:t xml:space="preserve"> 20</w:t>
+      </w:r>
     </w:p>
     <w:p>
       <w:pPr>
@@ -745,7 +865,7 @@
       </w:pPr>
     </w:pPrDefault>
   </w:docDefaults>
-  <w:latentStyles w:defLockedState="0" w:defUIPriority="99" w:defSemiHidden="0" w:defUnhideWhenUsed="0" w:defQFormat="0" w:count="371">
+  <w:latentStyles w:defLockedState="0" w:defUIPriority="99" w:defSemiHidden="0" w:defUnhideWhenUsed="0" w:defQFormat="0" w:count="372">
     <w:lsdException w:name="Normal" w:uiPriority="0" w:qFormat="1"/>
     <w:lsdException w:name="heading 1" w:uiPriority="9" w:qFormat="1"/>
     <w:lsdException w:name="heading 2" w:semiHidden="1" w:uiPriority="9" w:unhideWhenUsed="1" w:qFormat="1"/>
@@ -851,7 +971,6 @@
     <w:lsdException w:name="HTML Sample" w:semiHidden="1" w:unhideWhenUsed="1"/>
     <w:lsdException w:name="HTML Typewriter" w:semiHidden="1" w:unhideWhenUsed="1"/>
     <w:lsdException w:name="HTML Variable" w:semiHidden="1" w:unhideWhenUsed="1"/>
-    <w:lsdException w:name="Normal Table" w:semiHidden="1" w:unhideWhenUsed="1"/>
     <w:lsdException w:name="annotation subject" w:semiHidden="1" w:unhideWhenUsed="1"/>
     <w:lsdException w:name="No List" w:semiHidden="1" w:unhideWhenUsed="1"/>
     <w:lsdException w:name="Outline List 1" w:semiHidden="1" w:unhideWhenUsed="1"/>
@@ -898,10 +1017,8 @@
     <w:lsdException w:name="Table Subtle 2" w:semiHidden="1" w:unhideWhenUsed="1"/>
     <w:lsdException w:name="Table Web 1" w:semiHidden="1" w:unhideWhenUsed="1"/>
     <w:lsdException w:name="Table Web 2" w:semiHidden="1" w:unhideWhenUsed="1"/>
-    <w:lsdException w:name="Table Web 3" w:semiHidden="1" w:unhideWhenUsed="1"/>
     <w:lsdException w:name="Balloon Text" w:semiHidden="1" w:unhideWhenUsed="1"/>
     <w:lsdException w:name="Table Grid" w:uiPriority="39"/>
-    <w:lsdException w:name="Table Theme" w:semiHidden="1" w:unhideWhenUsed="1"/>
     <w:lsdException w:name="Placeholder Text" w:semiHidden="1"/>
     <w:lsdException w:name="No Spacing" w:uiPriority="1" w:qFormat="1"/>
     <w:lsdException w:name="Light Shading" w:uiPriority="60"/>
@@ -1117,6 +1234,7 @@
     <w:lsdException w:name="List Table 5 Dark Accent 6" w:uiPriority="50"/>
     <w:lsdException w:name="List Table 6 Colorful Accent 6" w:uiPriority="51"/>
     <w:lsdException w:name="List Table 7 Colorful Accent 6" w:uiPriority="52"/>
+    <w:lsdException w:name="Mention" w:semiHidden="1" w:unhideWhenUsed="1"/>
   </w:latentStyles>
   <w:style w:type="paragraph" w:default="1" w:styleId="Standaard">
     <w:name w:val="Normal"/>

</xml_diff>

<commit_message>
Huge update but still buggy
</commit_message>
<xml_diff>
--- a/Eigen spel/Locaties nummer.docx
+++ b/Eigen spel/Locaties nummer.docx
@@ -108,16 +108,44 @@
       </w:r>
     </w:p>
     <w:p>
-      <w:pPr>
-        <w:rPr>
-          <w:lang w:val="en-GB"/>
-        </w:rPr>
-      </w:pPr>
-      <w:r>
-        <w:rPr>
-          <w:lang w:val="en-GB"/>
-        </w:rPr>
-        <w:t xml:space="preserve">The street </w:t>
+      <w:r>
+        <w:t xml:space="preserve">The </w:t>
+      </w:r>
+      <w:proofErr w:type="spellStart"/>
+      <w:r>
+        <w:t>street</w:t>
+      </w:r>
+      <w:proofErr w:type="spellEnd"/>
+      <w:r>
+        <w:t xml:space="preserve"> </w:t>
+      </w:r>
+      <w:r>
+        <w:sym w:font="Wingdings" w:char="F0E0"/>
+      </w:r>
+      <w:r>
+        <w:t xml:space="preserve"> locatie 6 </w:t>
+      </w:r>
+      <w:r>
+        <w:sym w:font="Wingdings" w:char="F0E0"/>
+      </w:r>
+      <w:r>
+        <w:t xml:space="preserve"> 2, 7, 8</w:t>
+      </w:r>
+      <w:r>
+        <w:t>, 10, 12, 14</w:t>
+      </w:r>
+    </w:p>
+    <w:p>
+      <w:pPr>
+        <w:rPr>
+          <w:lang w:val="en-GB"/>
+        </w:rPr>
+      </w:pPr>
+      <w:r>
+        <w:rPr>
+          <w:lang w:val="en-GB"/>
+        </w:rPr>
+        <w:t xml:space="preserve">Pass </w:t>
       </w:r>
       <w:r>
         <w:sym w:font="Wingdings" w:char="F0E0"/>
@@ -140,43 +168,34 @@
         <w:rPr>
           <w:lang w:val="en-GB"/>
         </w:rPr>
-        <w:t xml:space="preserve"> 6 </w:t>
-      </w:r>
-      <w:r>
-        <w:sym w:font="Wingdings" w:char="F0E0"/>
-      </w:r>
-      <w:r>
-        <w:rPr>
-          <w:lang w:val="en-GB"/>
-        </w:rPr>
-        <w:t xml:space="preserve"> 2, 7</w:t>
-      </w:r>
-      <w:r>
-        <w:rPr>
-          <w:lang w:val="en-GB"/>
-        </w:rPr>
-        <w:t>, 8</w:t>
-      </w:r>
-      <w:r>
-        <w:rPr>
-          <w:lang w:val="en-GB"/>
-        </w:rPr>
-        <w:t>, 10, 12, 14</w:t>
-      </w:r>
-    </w:p>
-    <w:p>
-      <w:pPr>
-        <w:rPr>
-          <w:lang w:val="en-GB"/>
-        </w:rPr>
-      </w:pPr>
-      <w:r>
-        <w:rPr>
-          <w:lang w:val="en-GB"/>
-        </w:rPr>
-        <w:t xml:space="preserve">Pass </w:t>
-      </w:r>
-      <w:r>
+        <w:t xml:space="preserve"> 7 </w:t>
+      </w:r>
+      <w:r>
+        <w:sym w:font="Wingdings" w:char="F0E0"/>
+      </w:r>
+      <w:r>
+        <w:rPr>
+          <w:lang w:val="en-GB"/>
+        </w:rPr>
+        <w:t xml:space="preserve"> 6, 28</w:t>
+      </w:r>
+    </w:p>
+    <w:p>
+      <w:pPr>
+        <w:rPr>
+          <w:lang w:val="en-GB"/>
+        </w:rPr>
+      </w:pPr>
+      <w:r>
+        <w:rPr>
+          <w:lang w:val="en-GB"/>
+        </w:rPr>
+        <w:t xml:space="preserve">Outside wood store </w:t>
+      </w:r>
+      <w:r>
+        <w:rPr>
+          <w:lang w:val="en-GB"/>
+        </w:rPr>
         <w:sym w:font="Wingdings" w:char="F0E0"/>
       </w:r>
       <w:r>
@@ -197,29 +216,32 @@
         <w:rPr>
           <w:lang w:val="en-GB"/>
         </w:rPr>
-        <w:t xml:space="preserve"> 7 </w:t>
-      </w:r>
-      <w:r>
-        <w:sym w:font="Wingdings" w:char="F0E0"/>
-      </w:r>
-      <w:r>
-        <w:rPr>
-          <w:lang w:val="en-GB"/>
-        </w:rPr>
-        <w:t xml:space="preserve"> 6, #</w:t>
-      </w:r>
-    </w:p>
-    <w:p>
-      <w:pPr>
-        <w:rPr>
-          <w:lang w:val="en-GB"/>
-        </w:rPr>
-      </w:pPr>
-      <w:r>
-        <w:rPr>
-          <w:lang w:val="en-GB"/>
-        </w:rPr>
-        <w:t xml:space="preserve">Outside wood store </w:t>
+        <w:t xml:space="preserve"> 8 </w:t>
+      </w:r>
+      <w:r>
+        <w:rPr>
+          <w:lang w:val="en-GB"/>
+        </w:rPr>
+        <w:sym w:font="Wingdings" w:char="F0E0"/>
+      </w:r>
+      <w:r>
+        <w:rPr>
+          <w:lang w:val="en-GB"/>
+        </w:rPr>
+        <w:t xml:space="preserve"> 6, 9</w:t>
+      </w:r>
+    </w:p>
+    <w:p>
+      <w:pPr>
+        <w:rPr>
+          <w:lang w:val="en-GB"/>
+        </w:rPr>
+      </w:pPr>
+      <w:r>
+        <w:rPr>
+          <w:lang w:val="en-GB"/>
+        </w:rPr>
+        <w:t xml:space="preserve">Inside the wood store </w:t>
       </w:r>
       <w:r>
         <w:rPr>
@@ -245,32 +267,32 @@
         <w:rPr>
           <w:lang w:val="en-GB"/>
         </w:rPr>
-        <w:t xml:space="preserve"> 8 </w:t>
-      </w:r>
-      <w:r>
-        <w:rPr>
-          <w:lang w:val="en-GB"/>
-        </w:rPr>
-        <w:sym w:font="Wingdings" w:char="F0E0"/>
-      </w:r>
-      <w:r>
-        <w:rPr>
-          <w:lang w:val="en-GB"/>
-        </w:rPr>
-        <w:t xml:space="preserve"> 6, 9</w:t>
-      </w:r>
-    </w:p>
-    <w:p>
-      <w:pPr>
-        <w:rPr>
-          <w:lang w:val="en-GB"/>
-        </w:rPr>
-      </w:pPr>
-      <w:r>
-        <w:rPr>
-          <w:lang w:val="en-GB"/>
-        </w:rPr>
-        <w:t xml:space="preserve">Inside the wood store </w:t>
+        <w:t xml:space="preserve"> 9 </w:t>
+      </w:r>
+      <w:r>
+        <w:rPr>
+          <w:lang w:val="en-GB"/>
+        </w:rPr>
+        <w:sym w:font="Wingdings" w:char="F0E0"/>
+      </w:r>
+      <w:r>
+        <w:rPr>
+          <w:lang w:val="en-GB"/>
+        </w:rPr>
+        <w:t xml:space="preserve"> 8, 22, 23 ,24 ,26</w:t>
+      </w:r>
+    </w:p>
+    <w:p>
+      <w:pPr>
+        <w:rPr>
+          <w:lang w:val="en-GB"/>
+        </w:rPr>
+      </w:pPr>
+      <w:r>
+        <w:rPr>
+          <w:lang w:val="en-GB"/>
+        </w:rPr>
+        <w:t xml:space="preserve">Outside the electro store </w:t>
       </w:r>
       <w:r>
         <w:rPr>
@@ -296,32 +318,32 @@
         <w:rPr>
           <w:lang w:val="en-GB"/>
         </w:rPr>
-        <w:t xml:space="preserve"> 9 </w:t>
-      </w:r>
-      <w:r>
-        <w:rPr>
-          <w:lang w:val="en-GB"/>
-        </w:rPr>
-        <w:sym w:font="Wingdings" w:char="F0E0"/>
-      </w:r>
-      <w:r>
-        <w:rPr>
-          <w:lang w:val="en-GB"/>
-        </w:rPr>
-        <w:t xml:space="preserve"> 8,  (paddle) </w:t>
-      </w:r>
-    </w:p>
-    <w:p>
-      <w:pPr>
-        <w:rPr>
-          <w:lang w:val="en-GB"/>
-        </w:rPr>
-      </w:pPr>
-      <w:r>
-        <w:rPr>
-          <w:lang w:val="en-GB"/>
-        </w:rPr>
-        <w:t xml:space="preserve">Outside the electro store </w:t>
+        <w:t xml:space="preserve"> 10 </w:t>
+      </w:r>
+      <w:r>
+        <w:rPr>
+          <w:lang w:val="en-GB"/>
+        </w:rPr>
+        <w:sym w:font="Wingdings" w:char="F0E0"/>
+      </w:r>
+      <w:r>
+        <w:rPr>
+          <w:lang w:val="en-GB"/>
+        </w:rPr>
+        <w:t xml:space="preserve"> 11, 6</w:t>
+      </w:r>
+    </w:p>
+    <w:p>
+      <w:pPr>
+        <w:rPr>
+          <w:lang w:val="en-GB"/>
+        </w:rPr>
+      </w:pPr>
+      <w:r>
+        <w:rPr>
+          <w:lang w:val="en-GB"/>
+        </w:rPr>
+        <w:t xml:space="preserve">Inside the electro store </w:t>
       </w:r>
       <w:r>
         <w:rPr>
@@ -347,32 +369,32 @@
         <w:rPr>
           <w:lang w:val="en-GB"/>
         </w:rPr>
-        <w:t xml:space="preserve"> 10 </w:t>
-      </w:r>
-      <w:r>
-        <w:rPr>
-          <w:lang w:val="en-GB"/>
-        </w:rPr>
-        <w:sym w:font="Wingdings" w:char="F0E0"/>
-      </w:r>
-      <w:r>
-        <w:rPr>
-          <w:lang w:val="en-GB"/>
-        </w:rPr>
-        <w:t xml:space="preserve"> 11, 6</w:t>
-      </w:r>
-    </w:p>
-    <w:p>
-      <w:pPr>
-        <w:rPr>
-          <w:lang w:val="en-GB"/>
-        </w:rPr>
-      </w:pPr>
-      <w:r>
-        <w:rPr>
-          <w:lang w:val="en-GB"/>
-        </w:rPr>
-        <w:t xml:space="preserve">Inside the electro store </w:t>
+        <w:t xml:space="preserve"> 11 </w:t>
+      </w:r>
+      <w:r>
+        <w:rPr>
+          <w:lang w:val="en-GB"/>
+        </w:rPr>
+        <w:sym w:font="Wingdings" w:char="F0E0"/>
+      </w:r>
+      <w:r>
+        <w:rPr>
+          <w:lang w:val="en-GB"/>
+        </w:rPr>
+        <w:t xml:space="preserve"> 10, #, #</w:t>
+      </w:r>
+    </w:p>
+    <w:p>
+      <w:pPr>
+        <w:rPr>
+          <w:lang w:val="en-GB"/>
+        </w:rPr>
+      </w:pPr>
+      <w:r>
+        <w:rPr>
+          <w:lang w:val="en-GB"/>
+        </w:rPr>
+        <w:t xml:space="preserve">The sand path </w:t>
       </w:r>
       <w:r>
         <w:rPr>
@@ -398,37 +420,159 @@
         <w:rPr>
           <w:lang w:val="en-GB"/>
         </w:rPr>
-        <w:t xml:space="preserve"> 11 </w:t>
-      </w:r>
-      <w:r>
-        <w:rPr>
-          <w:lang w:val="en-GB"/>
-        </w:rPr>
-        <w:sym w:font="Wingdings" w:char="F0E0"/>
-      </w:r>
-      <w:r>
-        <w:rPr>
-          <w:lang w:val="en-GB"/>
-        </w:rPr>
-        <w:t xml:space="preserve"> 10, #, #</w:t>
-      </w:r>
-    </w:p>
-    <w:p>
-      <w:pPr>
-        <w:rPr>
-          <w:lang w:val="en-GB"/>
-        </w:rPr>
-      </w:pPr>
-      <w:r>
-        <w:rPr>
-          <w:lang w:val="en-GB"/>
-        </w:rPr>
-        <w:t xml:space="preserve">The sand path </w:t>
-      </w:r>
-      <w:r>
-        <w:rPr>
-          <w:lang w:val="en-GB"/>
-        </w:rPr>
+        <w:t xml:space="preserve"> 12,  </w:t>
+      </w:r>
+      <w:r>
+        <w:rPr>
+          <w:lang w:val="en-GB"/>
+        </w:rPr>
+        <w:sym w:font="Wingdings" w:char="F0E0"/>
+      </w:r>
+      <w:r>
+        <w:rPr>
+          <w:lang w:val="en-GB"/>
+        </w:rPr>
+        <w:t xml:space="preserve"> 6, 13</w:t>
+      </w:r>
+    </w:p>
+    <w:p>
+      <w:pPr>
+        <w:rPr>
+          <w:lang w:val="en-GB"/>
+        </w:rPr>
+      </w:pPr>
+      <w:r>
+        <w:rPr>
+          <w:lang w:val="en-GB"/>
+        </w:rPr>
+        <w:t xml:space="preserve">End 1 </w:t>
+      </w:r>
+      <w:r>
+        <w:rPr>
+          <w:lang w:val="en-GB"/>
+        </w:rPr>
+        <w:sym w:font="Wingdings" w:char="F0E0"/>
+      </w:r>
+      <w:r>
+        <w:rPr>
+          <w:lang w:val="en-GB"/>
+        </w:rPr>
+        <w:t xml:space="preserve"> </w:t>
+      </w:r>
+      <w:proofErr w:type="spellStart"/>
+      <w:r>
+        <w:rPr>
+          <w:lang w:val="en-GB"/>
+        </w:rPr>
+        <w:t>Locatie</w:t>
+      </w:r>
+      <w:proofErr w:type="spellEnd"/>
+      <w:r>
+        <w:rPr>
+          <w:lang w:val="en-GB"/>
+        </w:rPr>
+        <w:t xml:space="preserve"> 13 </w:t>
+      </w:r>
+      <w:r>
+        <w:rPr>
+          <w:lang w:val="en-GB"/>
+        </w:rPr>
+        <w:sym w:font="Wingdings" w:char="F0E0"/>
+      </w:r>
+      <w:r>
+        <w:rPr>
+          <w:lang w:val="en-GB"/>
+        </w:rPr>
+        <w:t xml:space="preserve"> 12, 25, 27</w:t>
+      </w:r>
+    </w:p>
+    <w:p>
+      <w:r>
+        <w:t xml:space="preserve">Street 2 </w:t>
+      </w:r>
+      <w:r>
+        <w:rPr>
+          <w:lang w:val="en-GB"/>
+        </w:rPr>
+        <w:sym w:font="Wingdings" w:char="F0E0"/>
+      </w:r>
+      <w:r>
+        <w:t xml:space="preserve"> locatie 14 </w:t>
+      </w:r>
+      <w:r>
+        <w:rPr>
+          <w:lang w:val="en-GB"/>
+        </w:rPr>
+        <w:sym w:font="Wingdings" w:char="F0E0"/>
+      </w:r>
+      <w:r>
+        <w:t xml:space="preserve"> 6, 15</w:t>
+      </w:r>
+      <w:r>
+        <w:t>, 16, 18</w:t>
+      </w:r>
+    </w:p>
+    <w:p>
+      <w:r>
+        <w:t xml:space="preserve">Street 3 </w:t>
+      </w:r>
+      <w:r>
+        <w:rPr>
+          <w:lang w:val="en-GB"/>
+        </w:rPr>
+        <w:sym w:font="Wingdings" w:char="F0E0"/>
+      </w:r>
+      <w:r>
+        <w:t xml:space="preserve"> locatie 15 </w:t>
+      </w:r>
+      <w:r>
+        <w:rPr>
+          <w:lang w:val="en-GB"/>
+        </w:rPr>
+        <w:sym w:font="Wingdings" w:char="F0E0"/>
+      </w:r>
+      <w:r>
+        <w:t xml:space="preserve"> 14</w:t>
+      </w:r>
+    </w:p>
+    <w:p>
+      <w:proofErr w:type="spellStart"/>
+      <w:r>
+        <w:t>Nbridge</w:t>
+      </w:r>
+      <w:proofErr w:type="spellEnd"/>
+      <w:r>
+        <w:t xml:space="preserve"> </w:t>
+      </w:r>
+      <w:r>
+        <w:rPr>
+          <w:lang w:val="en-GB"/>
+        </w:rPr>
+        <w:sym w:font="Wingdings" w:char="F0E0"/>
+      </w:r>
+      <w:r>
+        <w:t xml:space="preserve"> locatie 16</w:t>
+      </w:r>
+      <w:r>
+        <w:sym w:font="Wingdings" w:char="F0E0"/>
+      </w:r>
+      <w:r>
+        <w:t xml:space="preserve"> 14 ,17</w:t>
+      </w:r>
+    </w:p>
+    <w:p>
+      <w:pPr>
+        <w:rPr>
+          <w:lang w:val="en-GB"/>
+        </w:rPr>
+      </w:pPr>
+      <w:r>
+        <w:rPr>
+          <w:lang w:val="en-GB"/>
+        </w:rPr>
+        <w:t xml:space="preserve">End 2 </w:t>
+      </w:r>
+      <w:r>
         <w:sym w:font="Wingdings" w:char="F0E0"/>
       </w:r>
       <w:r>
@@ -449,146 +593,571 @@
         <w:rPr>
           <w:lang w:val="en-GB"/>
         </w:rPr>
-        <w:t xml:space="preserve"> 12,  </w:t>
-      </w:r>
-      <w:r>
-        <w:rPr>
-          <w:lang w:val="en-GB"/>
-        </w:rPr>
-        <w:sym w:font="Wingdings" w:char="F0E0"/>
-      </w:r>
-      <w:r>
-        <w:rPr>
-          <w:lang w:val="en-GB"/>
-        </w:rPr>
-        <w:t xml:space="preserve"> 6, 13</w:t>
-      </w:r>
-    </w:p>
-    <w:p>
-      <w:pPr>
-        <w:rPr>
-          <w:lang w:val="en-GB"/>
-        </w:rPr>
-      </w:pPr>
-      <w:r>
-        <w:rPr>
-          <w:lang w:val="en-GB"/>
-        </w:rPr>
-        <w:t xml:space="preserve">End 1 </w:t>
-      </w:r>
-      <w:r>
-        <w:rPr>
-          <w:lang w:val="en-GB"/>
-        </w:rPr>
-        <w:sym w:font="Wingdings" w:char="F0E0"/>
-      </w:r>
-      <w:r>
-        <w:rPr>
-          <w:lang w:val="en-GB"/>
-        </w:rPr>
-        <w:t xml:space="preserve"> </w:t>
-      </w:r>
-      <w:proofErr w:type="spellStart"/>
-      <w:r>
-        <w:rPr>
-          <w:lang w:val="en-GB"/>
-        </w:rPr>
-        <w:t>Locatie</w:t>
-      </w:r>
-      <w:proofErr w:type="spellEnd"/>
-      <w:r>
-        <w:rPr>
-          <w:lang w:val="en-GB"/>
-        </w:rPr>
-        <w:t xml:space="preserve"> 13 </w:t>
-      </w:r>
-      <w:r>
-        <w:rPr>
-          <w:lang w:val="en-GB"/>
-        </w:rPr>
-        <w:sym w:font="Wingdings" w:char="F0E0"/>
-      </w:r>
-      <w:r>
-        <w:rPr>
-          <w:lang w:val="en-GB"/>
-        </w:rPr>
-        <w:t xml:space="preserve"> 12, #</w:t>
+        <w:t xml:space="preserve"> 17 </w:t>
+      </w:r>
+      <w:r>
+        <w:sym w:font="Wingdings" w:char="F0E0"/>
+      </w:r>
+      <w:r>
+        <w:rPr>
+          <w:lang w:val="en-GB"/>
+        </w:rPr>
+        <w:t xml:space="preserve"> 16, </w:t>
+      </w:r>
+      <w:r>
+        <w:rPr>
+          <w:lang w:val="en-GB"/>
+        </w:rPr>
+        <w:t>29</w:t>
       </w:r>
       <w:bookmarkStart w:id="0" w:name="_GoBack"/>
       <w:bookmarkEnd w:id="0"/>
     </w:p>
     <w:p>
-      <w:r>
-        <w:t xml:space="preserve">Street 2 </w:t>
-      </w:r>
-      <w:r>
-        <w:rPr>
-          <w:lang w:val="en-GB"/>
-        </w:rPr>
-        <w:sym w:font="Wingdings" w:char="F0E0"/>
-      </w:r>
-      <w:r>
-        <w:t xml:space="preserve"> locatie 14 </w:t>
-      </w:r>
-      <w:r>
-        <w:rPr>
-          <w:lang w:val="en-GB"/>
-        </w:rPr>
-        <w:sym w:font="Wingdings" w:char="F0E0"/>
-      </w:r>
-      <w:r>
-        <w:t xml:space="preserve"> 6, 15</w:t>
-      </w:r>
-      <w:r>
-        <w:t>, 16, 18</w:t>
-      </w:r>
-    </w:p>
-    <w:p>
-      <w:r>
-        <w:t xml:space="preserve">Street 3 </w:t>
-      </w:r>
-      <w:r>
-        <w:rPr>
-          <w:lang w:val="en-GB"/>
-        </w:rPr>
-        <w:sym w:font="Wingdings" w:char="F0E0"/>
-      </w:r>
-      <w:r>
-        <w:t xml:space="preserve"> locatie 15 </w:t>
-      </w:r>
-      <w:r>
-        <w:rPr>
-          <w:lang w:val="en-GB"/>
-        </w:rPr>
-        <w:sym w:font="Wingdings" w:char="F0E0"/>
-      </w:r>
-      <w:r>
-        <w:t xml:space="preserve"> 14</w:t>
-      </w:r>
-    </w:p>
-    <w:p>
-      <w:proofErr w:type="spellStart"/>
-      <w:r>
-        <w:t>Nbridge</w:t>
-      </w:r>
-      <w:proofErr w:type="spellEnd"/>
-      <w:r>
-        <w:t xml:space="preserve"> </w:t>
-      </w:r>
-      <w:r>
-        <w:rPr>
-          <w:lang w:val="en-GB"/>
-        </w:rPr>
-        <w:sym w:font="Wingdings" w:char="F0E0"/>
-      </w:r>
-      <w:r>
-        <w:t xml:space="preserve"> locatie 16</w:t>
-      </w:r>
-      <w:r>
-        <w:sym w:font="Wingdings" w:char="F0E0"/>
-      </w:r>
-      <w:r>
-        <w:t xml:space="preserve"> 14 ,17</w:t>
+      <w:pPr>
+        <w:rPr>
+          <w:lang w:val="en-GB"/>
+        </w:rPr>
+      </w:pPr>
+      <w:r>
+        <w:rPr>
+          <w:lang w:val="en-GB"/>
+        </w:rPr>
+        <w:t xml:space="preserve">Street 4 </w:t>
+      </w:r>
+      <w:r>
+        <w:sym w:font="Wingdings" w:char="F0E0"/>
+      </w:r>
+      <w:r>
+        <w:rPr>
+          <w:lang w:val="en-GB"/>
+        </w:rPr>
+        <w:t xml:space="preserve"> </w:t>
+      </w:r>
+      <w:proofErr w:type="spellStart"/>
+      <w:r>
+        <w:rPr>
+          <w:lang w:val="en-GB"/>
+        </w:rPr>
+        <w:t>locatie</w:t>
+      </w:r>
+      <w:proofErr w:type="spellEnd"/>
+      <w:r>
+        <w:rPr>
+          <w:lang w:val="en-GB"/>
+        </w:rPr>
+        <w:t xml:space="preserve"> 18 </w:t>
+      </w:r>
+      <w:r>
+        <w:sym w:font="Wingdings" w:char="F0E0"/>
+      </w:r>
+      <w:r>
+        <w:rPr>
+          <w:lang w:val="en-GB"/>
+        </w:rPr>
+        <w:t xml:space="preserve"> 14, # ,</w:t>
+      </w:r>
+      <w:proofErr w:type="gramStart"/>
+      <w:r>
+        <w:rPr>
+          <w:lang w:val="en-GB"/>
+        </w:rPr>
+        <w:t>19 ,</w:t>
+      </w:r>
+      <w:proofErr w:type="gramEnd"/>
+      <w:r>
+        <w:rPr>
+          <w:lang w:val="en-GB"/>
+        </w:rPr>
+        <w:t xml:space="preserve"> 20</w:t>
+      </w:r>
+    </w:p>
+    <w:p>
+      <w:pPr>
+        <w:rPr>
+          <w:lang w:val="en-GB"/>
+        </w:rPr>
+      </w:pPr>
+      <w:proofErr w:type="spellStart"/>
+      <w:r>
+        <w:rPr>
+          <w:lang w:val="en-GB"/>
+        </w:rPr>
+        <w:t>Grage</w:t>
+      </w:r>
+      <w:proofErr w:type="spellEnd"/>
+      <w:r>
+        <w:rPr>
+          <w:lang w:val="en-GB"/>
+        </w:rPr>
+        <w:t xml:space="preserve"> </w:t>
+      </w:r>
+      <w:r>
+        <w:sym w:font="Wingdings" w:char="F0E0"/>
+      </w:r>
+      <w:r>
+        <w:rPr>
+          <w:lang w:val="en-GB"/>
+        </w:rPr>
+        <w:t xml:space="preserve"> </w:t>
+      </w:r>
+      <w:proofErr w:type="spellStart"/>
+      <w:r>
+        <w:rPr>
+          <w:lang w:val="en-GB"/>
+        </w:rPr>
+        <w:t>Locatie</w:t>
+      </w:r>
+      <w:proofErr w:type="spellEnd"/>
+      <w:r>
+        <w:rPr>
+          <w:lang w:val="en-GB"/>
+        </w:rPr>
+        <w:t xml:space="preserve"> 19 </w:t>
+      </w:r>
+      <w:r>
+        <w:sym w:font="Wingdings" w:char="F0E0"/>
+      </w:r>
+      <w:r>
+        <w:rPr>
+          <w:lang w:val="en-GB"/>
+        </w:rPr>
+        <w:t xml:space="preserve"> 18, 13(2) #</w:t>
+      </w:r>
+    </w:p>
+    <w:p>
+      <w:pPr>
+        <w:rPr>
+          <w:lang w:val="en-GB"/>
+        </w:rPr>
+      </w:pPr>
+      <w:r>
+        <w:rPr>
+          <w:lang w:val="en-GB"/>
+        </w:rPr>
+        <w:t xml:space="preserve">Outside metal store </w:t>
+      </w:r>
+      <w:r>
+        <w:sym w:font="Wingdings" w:char="F0E0"/>
+      </w:r>
+      <w:r>
+        <w:rPr>
+          <w:lang w:val="en-GB"/>
+        </w:rPr>
+        <w:t xml:space="preserve"> </w:t>
+      </w:r>
+      <w:proofErr w:type="spellStart"/>
+      <w:r>
+        <w:rPr>
+          <w:lang w:val="en-GB"/>
+        </w:rPr>
+        <w:t>locatie</w:t>
+      </w:r>
+      <w:proofErr w:type="spellEnd"/>
+      <w:r>
+        <w:rPr>
+          <w:lang w:val="en-GB"/>
+        </w:rPr>
+        <w:t xml:space="preserve"> 20 </w:t>
+      </w:r>
+      <w:r>
+        <w:sym w:font="Wingdings" w:char="F0E0"/>
+      </w:r>
+      <w:r>
+        <w:rPr>
+          <w:lang w:val="en-GB"/>
+        </w:rPr>
+        <w:t xml:space="preserve"> 21, 18</w:t>
+      </w:r>
+    </w:p>
+    <w:p>
+      <w:pPr>
+        <w:rPr>
+          <w:lang w:val="en-GB"/>
+        </w:rPr>
+      </w:pPr>
+      <w:r>
+        <w:rPr>
+          <w:lang w:val="en-GB"/>
+        </w:rPr>
+        <w:t xml:space="preserve">Inside the metal store </w:t>
+      </w:r>
+      <w:r>
+        <w:sym w:font="Wingdings" w:char="F0E0"/>
+      </w:r>
+      <w:r>
+        <w:rPr>
+          <w:lang w:val="en-GB"/>
+        </w:rPr>
+        <w:t xml:space="preserve"> </w:t>
+      </w:r>
+      <w:proofErr w:type="spellStart"/>
+      <w:r>
+        <w:rPr>
+          <w:lang w:val="en-GB"/>
+        </w:rPr>
+        <w:t>locatie</w:t>
+      </w:r>
+      <w:proofErr w:type="spellEnd"/>
+      <w:r>
+        <w:rPr>
+          <w:lang w:val="en-GB"/>
+        </w:rPr>
+        <w:t xml:space="preserve"> 21 </w:t>
+      </w:r>
+      <w:r>
+        <w:sym w:font="Wingdings" w:char="F0E0"/>
+      </w:r>
+      <w:r>
+        <w:rPr>
+          <w:lang w:val="en-GB"/>
+        </w:rPr>
+        <w:t xml:space="preserve"> 20</w:t>
+      </w:r>
+    </w:p>
+    <w:p>
+      <w:pPr>
+        <w:rPr>
+          <w:lang w:val="en-GB"/>
+        </w:rPr>
+      </w:pPr>
+      <w:r>
+        <w:rPr>
+          <w:lang w:val="en-GB"/>
+        </w:rPr>
+        <w:t xml:space="preserve">Paddle </w:t>
+      </w:r>
+      <w:r>
+        <w:rPr>
+          <w:lang w:val="en-GB"/>
+        </w:rPr>
+        <w:sym w:font="Wingdings" w:char="F0E0"/>
+      </w:r>
+      <w:r>
+        <w:rPr>
+          <w:lang w:val="en-GB"/>
+        </w:rPr>
+        <w:t xml:space="preserve"> </w:t>
+      </w:r>
+      <w:proofErr w:type="spellStart"/>
+      <w:r>
+        <w:rPr>
+          <w:lang w:val="en-GB"/>
+        </w:rPr>
+        <w:t>locatie</w:t>
+      </w:r>
+      <w:proofErr w:type="spellEnd"/>
+      <w:r>
+        <w:rPr>
+          <w:lang w:val="en-GB"/>
+        </w:rPr>
+        <w:t xml:space="preserve"> 22 </w:t>
+      </w:r>
+      <w:r>
+        <w:rPr>
+          <w:lang w:val="en-GB"/>
+        </w:rPr>
+        <w:sym w:font="Wingdings" w:char="F0E0"/>
+      </w:r>
+      <w:r>
+        <w:rPr>
+          <w:lang w:val="en-GB"/>
+        </w:rPr>
+        <w:t xml:space="preserve"> 9</w:t>
+      </w:r>
+    </w:p>
+    <w:p>
+      <w:pPr>
+        <w:rPr>
+          <w:lang w:val="en-GB"/>
+        </w:rPr>
+      </w:pPr>
+      <w:proofErr w:type="spellStart"/>
+      <w:r>
+        <w:rPr>
+          <w:lang w:val="en-GB"/>
+        </w:rPr>
+        <w:t>BaseBallBat</w:t>
+      </w:r>
+      <w:proofErr w:type="spellEnd"/>
+      <w:r>
+        <w:rPr>
+          <w:lang w:val="en-GB"/>
+        </w:rPr>
+        <w:t xml:space="preserve"> </w:t>
+      </w:r>
+      <w:r>
+        <w:rPr>
+          <w:lang w:val="en-GB"/>
+        </w:rPr>
+        <w:sym w:font="Wingdings" w:char="F0E0"/>
+      </w:r>
+      <w:r>
+        <w:rPr>
+          <w:lang w:val="en-GB"/>
+        </w:rPr>
+        <w:t xml:space="preserve"> </w:t>
+      </w:r>
+      <w:proofErr w:type="spellStart"/>
+      <w:r>
+        <w:rPr>
+          <w:lang w:val="en-GB"/>
+        </w:rPr>
+        <w:t>Locatie</w:t>
+      </w:r>
+      <w:proofErr w:type="spellEnd"/>
+      <w:r>
+        <w:rPr>
+          <w:lang w:val="en-GB"/>
+        </w:rPr>
+        <w:t xml:space="preserve"> 23 </w:t>
+      </w:r>
+      <w:r>
+        <w:rPr>
+          <w:lang w:val="en-GB"/>
+        </w:rPr>
+        <w:sym w:font="Wingdings" w:char="F0E0"/>
+      </w:r>
+      <w:r>
+        <w:rPr>
+          <w:lang w:val="en-GB"/>
+        </w:rPr>
+        <w:t xml:space="preserve"> 9</w:t>
+      </w:r>
+    </w:p>
+    <w:p>
+      <w:pPr>
+        <w:rPr>
+          <w:lang w:val="en-GB"/>
+        </w:rPr>
+      </w:pPr>
+      <w:r>
+        <w:rPr>
+          <w:lang w:val="en-GB"/>
+        </w:rPr>
+        <w:t xml:space="preserve">Axe </w:t>
+      </w:r>
+      <w:r>
+        <w:rPr>
+          <w:lang w:val="en-GB"/>
+        </w:rPr>
+        <w:sym w:font="Wingdings" w:char="F0E0"/>
+      </w:r>
+      <w:r>
+        <w:rPr>
+          <w:lang w:val="en-GB"/>
+        </w:rPr>
+        <w:t xml:space="preserve"> </w:t>
+      </w:r>
+      <w:proofErr w:type="spellStart"/>
+      <w:r>
+        <w:rPr>
+          <w:lang w:val="en-GB"/>
+        </w:rPr>
+        <w:t>Locatie</w:t>
+      </w:r>
+      <w:proofErr w:type="spellEnd"/>
+      <w:r>
+        <w:rPr>
+          <w:lang w:val="en-GB"/>
+        </w:rPr>
+        <w:t xml:space="preserve"> 24 </w:t>
+      </w:r>
+      <w:r>
+        <w:rPr>
+          <w:lang w:val="en-GB"/>
+        </w:rPr>
+        <w:sym w:font="Wingdings" w:char="F0E0"/>
+      </w:r>
+      <w:r>
+        <w:rPr>
+          <w:lang w:val="en-GB"/>
+        </w:rPr>
+        <w:t xml:space="preserve"> 9</w:t>
+      </w:r>
+    </w:p>
+    <w:p>
+      <w:pPr>
+        <w:rPr>
+          <w:lang w:val="en-GB"/>
+        </w:rPr>
+      </w:pPr>
+      <w:proofErr w:type="spellStart"/>
+      <w:r>
+        <w:rPr>
+          <w:lang w:val="en-GB"/>
+        </w:rPr>
+        <w:t>Compleet</w:t>
+      </w:r>
+      <w:proofErr w:type="spellEnd"/>
+      <w:r>
+        <w:rPr>
+          <w:lang w:val="en-GB"/>
+        </w:rPr>
+        <w:t xml:space="preserve"> Screen 1 </w:t>
+      </w:r>
+      <w:r>
+        <w:rPr>
+          <w:lang w:val="en-GB"/>
+        </w:rPr>
+        <w:sym w:font="Wingdings" w:char="F0E0"/>
+      </w:r>
+      <w:r>
+        <w:rPr>
+          <w:lang w:val="en-GB"/>
+        </w:rPr>
+        <w:t xml:space="preserve"> </w:t>
+      </w:r>
+      <w:proofErr w:type="spellStart"/>
+      <w:r>
+        <w:rPr>
+          <w:lang w:val="en-GB"/>
+        </w:rPr>
+        <w:t>Locatie</w:t>
+      </w:r>
+      <w:proofErr w:type="spellEnd"/>
+      <w:r>
+        <w:rPr>
+          <w:lang w:val="en-GB"/>
+        </w:rPr>
+        <w:t xml:space="preserve"> 25 </w:t>
+      </w:r>
+      <w:r>
+        <w:rPr>
+          <w:lang w:val="en-GB"/>
+        </w:rPr>
+        <w:sym w:font="Wingdings" w:char="F0E0"/>
+      </w:r>
+      <w:r>
+        <w:rPr>
+          <w:lang w:val="en-GB"/>
+        </w:rPr>
+        <w:t xml:space="preserve"> 1</w:t>
+      </w:r>
+    </w:p>
+    <w:p>
+      <w:pPr>
+        <w:rPr>
+          <w:lang w:val="en-GB"/>
+        </w:rPr>
+      </w:pPr>
+      <w:r>
+        <w:rPr>
+          <w:lang w:val="en-GB"/>
+        </w:rPr>
+        <w:t xml:space="preserve">Hammer </w:t>
+      </w:r>
+      <w:r>
+        <w:rPr>
+          <w:lang w:val="en-GB"/>
+        </w:rPr>
+        <w:sym w:font="Wingdings" w:char="F0E0"/>
+      </w:r>
+      <w:r>
+        <w:rPr>
+          <w:lang w:val="en-GB"/>
+        </w:rPr>
+        <w:t xml:space="preserve"> </w:t>
+      </w:r>
+      <w:proofErr w:type="spellStart"/>
+      <w:r>
+        <w:rPr>
+          <w:lang w:val="en-GB"/>
+        </w:rPr>
+        <w:t>Locatie</w:t>
+      </w:r>
+      <w:proofErr w:type="spellEnd"/>
+      <w:r>
+        <w:rPr>
+          <w:lang w:val="en-GB"/>
+        </w:rPr>
+        <w:t xml:space="preserve"> 26 </w:t>
+      </w:r>
+      <w:r>
+        <w:rPr>
+          <w:lang w:val="en-GB"/>
+        </w:rPr>
+        <w:sym w:font="Wingdings" w:char="F0E0"/>
+      </w:r>
+      <w:r>
+        <w:rPr>
+          <w:lang w:val="en-GB"/>
+        </w:rPr>
+        <w:t xml:space="preserve"> 9</w:t>
+      </w:r>
+    </w:p>
+    <w:p>
+      <w:pPr>
+        <w:rPr>
+          <w:lang w:val="en-GB"/>
+        </w:rPr>
+      </w:pPr>
+      <w:r>
+        <w:rPr>
+          <w:lang w:val="en-GB"/>
+        </w:rPr>
+        <w:t xml:space="preserve">Take the boat </w:t>
+      </w:r>
+      <w:r>
+        <w:rPr>
+          <w:lang w:val="en-GB"/>
+        </w:rPr>
+        <w:sym w:font="Wingdings" w:char="F0E0"/>
+      </w:r>
+      <w:r>
+        <w:rPr>
+          <w:lang w:val="en-GB"/>
+        </w:rPr>
+        <w:t xml:space="preserve"> Location 27 </w:t>
+      </w:r>
+      <w:r>
+        <w:rPr>
+          <w:lang w:val="en-GB"/>
+        </w:rPr>
+        <w:sym w:font="Wingdings" w:char="F0E0"/>
+      </w:r>
+      <w:r>
+        <w:rPr>
+          <w:lang w:val="en-GB"/>
+        </w:rPr>
+        <w:t xml:space="preserve"> 7</w:t>
+      </w:r>
+    </w:p>
+    <w:p>
+      <w:pPr>
+        <w:rPr>
+          <w:lang w:val="en-GB"/>
+        </w:rPr>
+      </w:pPr>
+      <w:r>
+        <w:rPr>
+          <w:lang w:val="en-GB"/>
+        </w:rPr>
+        <w:t xml:space="preserve">On the river </w:t>
+      </w:r>
+      <w:r>
+        <w:rPr>
+          <w:lang w:val="en-GB"/>
+        </w:rPr>
+        <w:sym w:font="Wingdings" w:char="F0E0"/>
+      </w:r>
+      <w:r>
+        <w:rPr>
+          <w:lang w:val="en-GB"/>
+        </w:rPr>
+        <w:t xml:space="preserve"> Location 28 </w:t>
+      </w:r>
+      <w:r>
+        <w:rPr>
+          <w:lang w:val="en-GB"/>
+        </w:rPr>
+        <w:sym w:font="Wingdings" w:char="F0E0"/>
+      </w:r>
+      <w:r>
+        <w:rPr>
+          <w:lang w:val="en-GB"/>
+        </w:rPr>
+        <w:t xml:space="preserve"> 7</w:t>
       </w:r>
     </w:p>
     <w:p>
@@ -604,225 +1173,36 @@
         <w:t xml:space="preserve">End 2 </w:t>
       </w:r>
       <w:r>
-        <w:sym w:font="Wingdings" w:char="F0E0"/>
-      </w:r>
-      <w:r>
-        <w:rPr>
-          <w:lang w:val="en-GB"/>
-        </w:rPr>
-        <w:t xml:space="preserve"> </w:t>
-      </w:r>
-      <w:proofErr w:type="spellStart"/>
-      <w:r>
-        <w:rPr>
-          <w:lang w:val="en-GB"/>
-        </w:rPr>
-        <w:t>locatie</w:t>
-      </w:r>
-      <w:proofErr w:type="spellEnd"/>
-      <w:r>
-        <w:rPr>
-          <w:lang w:val="en-GB"/>
-        </w:rPr>
-        <w:t xml:space="preserve"> 17 </w:t>
-      </w:r>
-      <w:r>
-        <w:sym w:font="Wingdings" w:char="F0E0"/>
-      </w:r>
-      <w:r>
-        <w:rPr>
-          <w:lang w:val="en-GB"/>
-        </w:rPr>
-        <w:t xml:space="preserve"> 16, #</w:t>
-      </w:r>
-    </w:p>
-    <w:p>
-      <w:pPr>
-        <w:rPr>
-          <w:lang w:val="en-GB"/>
-        </w:rPr>
-      </w:pPr>
-      <w:r>
-        <w:rPr>
-          <w:lang w:val="en-GB"/>
-        </w:rPr>
-        <w:t xml:space="preserve">Street 4 </w:t>
-      </w:r>
-      <w:r>
-        <w:sym w:font="Wingdings" w:char="F0E0"/>
-      </w:r>
-      <w:r>
-        <w:rPr>
-          <w:lang w:val="en-GB"/>
-        </w:rPr>
-        <w:t xml:space="preserve"> </w:t>
-      </w:r>
-      <w:proofErr w:type="spellStart"/>
-      <w:r>
-        <w:rPr>
-          <w:lang w:val="en-GB"/>
-        </w:rPr>
-        <w:t>locatie</w:t>
-      </w:r>
-      <w:proofErr w:type="spellEnd"/>
-      <w:r>
-        <w:rPr>
-          <w:lang w:val="en-GB"/>
-        </w:rPr>
-        <w:t xml:space="preserve"> 18 </w:t>
-      </w:r>
-      <w:r>
-        <w:sym w:font="Wingdings" w:char="F0E0"/>
-      </w:r>
-      <w:r>
-        <w:rPr>
-          <w:lang w:val="en-GB"/>
-        </w:rPr>
-        <w:t xml:space="preserve"> 14, # ,19 , 20</w:t>
-      </w:r>
-    </w:p>
-    <w:p>
-      <w:pPr>
-        <w:rPr>
-          <w:lang w:val="en-GB"/>
-        </w:rPr>
-      </w:pPr>
-      <w:proofErr w:type="spellStart"/>
-      <w:r>
-        <w:rPr>
-          <w:lang w:val="en-GB"/>
-        </w:rPr>
-        <w:t>Grage</w:t>
-      </w:r>
-      <w:proofErr w:type="spellEnd"/>
-      <w:r>
-        <w:rPr>
-          <w:lang w:val="en-GB"/>
-        </w:rPr>
-        <w:t xml:space="preserve"> </w:t>
-      </w:r>
-      <w:r>
-        <w:sym w:font="Wingdings" w:char="F0E0"/>
-      </w:r>
-      <w:r>
-        <w:rPr>
-          <w:lang w:val="en-GB"/>
-        </w:rPr>
-        <w:t xml:space="preserve"> </w:t>
-      </w:r>
-      <w:proofErr w:type="spellStart"/>
-      <w:r>
-        <w:rPr>
-          <w:lang w:val="en-GB"/>
-        </w:rPr>
-        <w:t>Locatie</w:t>
-      </w:r>
-      <w:proofErr w:type="spellEnd"/>
-      <w:r>
-        <w:rPr>
-          <w:lang w:val="en-GB"/>
-        </w:rPr>
-        <w:t xml:space="preserve"> 19 </w:t>
-      </w:r>
-      <w:r>
-        <w:sym w:font="Wingdings" w:char="F0E0"/>
-      </w:r>
-      <w:r>
-        <w:rPr>
-          <w:lang w:val="en-GB"/>
-        </w:rPr>
-        <w:t xml:space="preserve"> 18, 13(2) #</w:t>
-      </w:r>
-    </w:p>
-    <w:p>
-      <w:pPr>
-        <w:rPr>
-          <w:lang w:val="en-GB"/>
-        </w:rPr>
-      </w:pPr>
-      <w:r>
-        <w:rPr>
-          <w:lang w:val="en-GB"/>
-        </w:rPr>
-        <w:t xml:space="preserve">Outside metal store </w:t>
-      </w:r>
-      <w:r>
-        <w:sym w:font="Wingdings" w:char="F0E0"/>
-      </w:r>
-      <w:r>
-        <w:rPr>
-          <w:lang w:val="en-GB"/>
-        </w:rPr>
-        <w:t xml:space="preserve"> </w:t>
-      </w:r>
-      <w:proofErr w:type="spellStart"/>
-      <w:r>
-        <w:rPr>
-          <w:lang w:val="en-GB"/>
-        </w:rPr>
-        <w:t>locatie</w:t>
-      </w:r>
-      <w:proofErr w:type="spellEnd"/>
-      <w:r>
-        <w:rPr>
-          <w:lang w:val="en-GB"/>
-        </w:rPr>
-        <w:t xml:space="preserve"> 20 </w:t>
-      </w:r>
-      <w:r>
-        <w:sym w:font="Wingdings" w:char="F0E0"/>
-      </w:r>
-      <w:r>
-        <w:rPr>
-          <w:lang w:val="en-GB"/>
-        </w:rPr>
-        <w:t xml:space="preserve"> 21, 18</w:t>
-      </w:r>
-    </w:p>
-    <w:p>
-      <w:pPr>
-        <w:rPr>
-          <w:lang w:val="en-GB"/>
-        </w:rPr>
-      </w:pPr>
-      <w:r>
-        <w:rPr>
-          <w:lang w:val="en-GB"/>
-        </w:rPr>
-        <w:t xml:space="preserve">Inside the metal store </w:t>
-      </w:r>
-      <w:r>
-        <w:sym w:font="Wingdings" w:char="F0E0"/>
-      </w:r>
-      <w:r>
-        <w:rPr>
-          <w:lang w:val="en-GB"/>
-        </w:rPr>
-        <w:t xml:space="preserve"> </w:t>
-      </w:r>
-      <w:proofErr w:type="spellStart"/>
-      <w:r>
-        <w:rPr>
-          <w:lang w:val="en-GB"/>
-        </w:rPr>
-        <w:t>locatie</w:t>
-      </w:r>
-      <w:proofErr w:type="spellEnd"/>
-      <w:r>
-        <w:rPr>
-          <w:lang w:val="en-GB"/>
-        </w:rPr>
-        <w:t xml:space="preserve"> 21 </w:t>
-      </w:r>
-      <w:r>
-        <w:sym w:font="Wingdings" w:char="F0E0"/>
-      </w:r>
-      <w:r>
-        <w:rPr>
-          <w:lang w:val="en-GB"/>
-        </w:rPr>
-        <w:t xml:space="preserve"> 20</w:t>
-      </w:r>
+        <w:rPr>
+          <w:lang w:val="en-GB"/>
+        </w:rPr>
+        <w:sym w:font="Wingdings" w:char="F0E0"/>
+      </w:r>
+      <w:r>
+        <w:rPr>
+          <w:lang w:val="en-GB"/>
+        </w:rPr>
+        <w:t xml:space="preserve"> Location 29 </w:t>
+      </w:r>
+      <w:r>
+        <w:rPr>
+          <w:lang w:val="en-GB"/>
+        </w:rPr>
+        <w:sym w:font="Wingdings" w:char="F0E0"/>
+      </w:r>
+      <w:r>
+        <w:rPr>
+          <w:lang w:val="en-GB"/>
+        </w:rPr>
+        <w:t xml:space="preserve"> 1</w:t>
+      </w:r>
+    </w:p>
+    <w:p>
+      <w:pPr>
+        <w:rPr>
+          <w:lang w:val="en-GB"/>
+        </w:rPr>
+      </w:pPr>
     </w:p>
     <w:p>
       <w:pPr>
@@ -971,6 +1351,7 @@
     <w:lsdException w:name="HTML Sample" w:semiHidden="1" w:unhideWhenUsed="1"/>
     <w:lsdException w:name="HTML Typewriter" w:semiHidden="1" w:unhideWhenUsed="1"/>
     <w:lsdException w:name="HTML Variable" w:semiHidden="1" w:unhideWhenUsed="1"/>
+    <w:lsdException w:name="Normal Table" w:semiHidden="1" w:unhideWhenUsed="1"/>
     <w:lsdException w:name="annotation subject" w:semiHidden="1" w:unhideWhenUsed="1"/>
     <w:lsdException w:name="No List" w:semiHidden="1" w:unhideWhenUsed="1"/>
     <w:lsdException w:name="Outline List 1" w:semiHidden="1" w:unhideWhenUsed="1"/>
@@ -1017,8 +1398,10 @@
     <w:lsdException w:name="Table Subtle 2" w:semiHidden="1" w:unhideWhenUsed="1"/>
     <w:lsdException w:name="Table Web 1" w:semiHidden="1" w:unhideWhenUsed="1"/>
     <w:lsdException w:name="Table Web 2" w:semiHidden="1" w:unhideWhenUsed="1"/>
+    <w:lsdException w:name="Table Web 3" w:semiHidden="1" w:unhideWhenUsed="1"/>
     <w:lsdException w:name="Balloon Text" w:semiHidden="1" w:unhideWhenUsed="1"/>
     <w:lsdException w:name="Table Grid" w:uiPriority="39"/>
+    <w:lsdException w:name="Table Theme" w:semiHidden="1" w:unhideWhenUsed="1"/>
     <w:lsdException w:name="Placeholder Text" w:semiHidden="1"/>
     <w:lsdException w:name="No Spacing" w:uiPriority="1" w:qFormat="1"/>
     <w:lsdException w:name="Light Shading" w:uiPriority="60"/>

</xml_diff>